<commit_message>
changed the name of skill file
</commit_message>
<xml_diff>
--- a/final.docx
+++ b/final.docx
@@ -42,7 +42,7 @@
         <w:pStyle w:val="Heading1"/>
       </w:pPr>
       <w:r>
-        <w:t xml:space="preserve">1. Introduction</w:t>
+        <w:t xml:space="preserve">1. 1. Introduction</w:t>
       </w:r>
     </w:p>
     <w:bookmarkEnd w:id="20"/>
@@ -52,7 +52,7 @@
         <w:pStyle w:val="Heading1"/>
       </w:pPr>
       <w:r>
-        <w:t xml:space="preserve">2. Data Cleaning</w:t>
+        <w:t xml:space="preserve">2. 2. Data Cleaning</w:t>
       </w:r>
     </w:p>
     <w:bookmarkEnd w:id="21"/>
@@ -62,7 +62,7 @@
         <w:pStyle w:val="Heading1"/>
       </w:pPr>
       <w:r>
-        <w:t xml:space="preserve">3. EDA</w:t>
+        <w:t xml:space="preserve">3. 3. EDA</w:t>
       </w:r>
     </w:p>
     <w:bookmarkEnd w:id="22"/>
@@ -72,7 +72,7 @@
         <w:pStyle w:val="Heading1"/>
       </w:pPr>
       <w:r>
-        <w:t xml:space="preserve">4. Skill Gap Analysis</w:t>
+        <w:t xml:space="preserve">4. 4. Skill Gap Analysis</w:t>
       </w:r>
     </w:p>
     <w:bookmarkEnd w:id="23"/>

</xml_diff>